<commit_message>
Reworking of figure pipeline; wip
</commit_message>
<xml_diff>
--- a/graduation_timeline.docx
+++ b/graduation_timeline.docx
@@ -5,8 +5,23 @@
     <w:p>
       <w:pPr>
         <w:spacing w:line="480" w:lineRule="auto"/>
-      </w:pPr>
-      <w:r>
+        <w:jc w:val="right"/>
+      </w:pPr>
+      <w:r>
+        <w:t>September 25, 2015</w:t>
+      </w:r>
+    </w:p>
+    <w:p>
+      <w:pPr>
+        <w:spacing w:line="480" w:lineRule="auto"/>
+        <w:rPr>
+          <w:i/>
+        </w:rPr>
+      </w:pPr>
+      <w:r>
+        <w:rPr>
+          <w:i/>
+        </w:rPr>
         <w:t>Reason for extension</w:t>
       </w:r>
     </w:p>
@@ -16,20 +31,6 @@
         <w:ind w:firstLine="720"/>
       </w:pPr>
       <w:r>
-        <w:t xml:space="preserve">Filing of my thesis in the summer was delayed due to revisions and additions to my thesis suggested by my </w:t>
-      </w:r>
-      <w:r>
-        <w:t xml:space="preserve">committee members and </w:t>
-      </w:r>
-      <w:r>
-        <w:t>advisor</w:t>
-      </w:r>
-      <w:r>
-        <w:t xml:space="preserve">. </w:t>
-      </w:r>
-      <w:bookmarkStart w:id="0" w:name="_GoBack"/>
-      <w:bookmarkEnd w:id="0"/>
-      <w:r>
         <w:t xml:space="preserve">I met with my committee in mid-July and updated them on my progress, at which point they made several suggestions for how my work should be presented and </w:t>
       </w:r>
       <w:r>
@@ -62,7 +63,13 @@
         <w:t xml:space="preserve">I was unfortunately unable to complete the analyses before the summer filing deadline. </w:t>
       </w:r>
       <w:r>
-        <w:t xml:space="preserve">Additionally, one of my committee members, Dr. Hartenstein, was out of the country from mid-August until </w:t>
+        <w:t xml:space="preserve">Additionally, one of my committee members, Dr. </w:t>
+      </w:r>
+      <w:r>
+        <w:t xml:space="preserve">Volker </w:t>
+      </w:r>
+      <w:r>
+        <w:t xml:space="preserve">Hartenstein, was out of the country from mid-August until </w:t>
       </w:r>
       <w:r>
         <w:t>September 14</w:t>
@@ -100,8 +107,14 @@
     <w:p>
       <w:pPr>
         <w:spacing w:line="480" w:lineRule="auto"/>
-      </w:pPr>
-      <w:r>
+        <w:rPr>
+          <w:i/>
+        </w:rPr>
+      </w:pPr>
+      <w:r>
+        <w:rPr>
+          <w:i/>
+        </w:rPr>
         <w:t>Graduation timeline</w:t>
       </w:r>
     </w:p>
@@ -113,10 +126,13 @@
         <w:tab/>
       </w:r>
       <w:r>
-        <w:t>As stated above, I am currently revising my thesis</w:t>
-      </w:r>
-      <w:r>
-        <w:t xml:space="preserve"> and working on a small number of data analyses and visualizations for inclusion in the thesis</w:t>
+        <w:t>I am currently revising my thesis</w:t>
+      </w:r>
+      <w:r>
+        <w:t xml:space="preserve"> and working on completing a</w:t>
+      </w:r>
+      <w:r>
+        <w:t xml:space="preserve"> small number of data analyses and visualizations for inclusion in the thesis</w:t>
       </w:r>
       <w:r>
         <w:t xml:space="preserve">.  </w:t>
@@ -134,13 +150,90 @@
         <w:t>thesis</w:t>
       </w:r>
       <w:r>
-        <w:t xml:space="preserve"> within the next three to four weeks, at which point I would schedule my d</w:t>
+        <w:t xml:space="preserve"> within the next three weeks, at which point I would schedule my d</w:t>
       </w:r>
       <w:r>
         <w:t>efense for</w:t>
       </w:r>
       <w:r>
         <w:t xml:space="preserve"> the first or second week of November.</w:t>
+      </w:r>
+    </w:p>
+    <w:p>
+      <w:pPr>
+        <w:spacing w:line="480" w:lineRule="auto"/>
+      </w:pPr>
+    </w:p>
+    <w:p>
+      <w:pPr>
+        <w:spacing w:line="480" w:lineRule="auto"/>
+      </w:pPr>
+      <w:bookmarkStart w:id="0" w:name="_GoBack"/>
+      <w:bookmarkEnd w:id="0"/>
+    </w:p>
+    <w:p>
+      <w:pPr>
+        <w:spacing w:line="480" w:lineRule="auto"/>
+      </w:pPr>
+      <w:r>
+        <w:tab/>
+      </w:r>
+      <w:r>
+        <w:tab/>
+      </w:r>
+      <w:r>
+        <w:tab/>
+      </w:r>
+      <w:r>
+        <w:tab/>
+      </w:r>
+      <w:r>
+        <w:tab/>
+      </w:r>
+      <w:r>
+        <w:tab/>
+      </w:r>
+      <w:r>
+        <w:tab/>
+      </w:r>
+      <w:r>
+        <w:tab/>
+        <w:t>Sincerely,</w:t>
+      </w:r>
+    </w:p>
+    <w:p>
+      <w:pPr>
+        <w:spacing w:line="480" w:lineRule="auto"/>
+      </w:pPr>
+    </w:p>
+    <w:p>
+      <w:pPr>
+        <w:spacing w:line="480" w:lineRule="auto"/>
+      </w:pPr>
+      <w:r>
+        <w:tab/>
+      </w:r>
+      <w:r>
+        <w:tab/>
+      </w:r>
+      <w:r>
+        <w:tab/>
+      </w:r>
+      <w:r>
+        <w:tab/>
+      </w:r>
+      <w:r>
+        <w:tab/>
+      </w:r>
+      <w:r>
+        <w:tab/>
+      </w:r>
+      <w:r>
+        <w:tab/>
+      </w:r>
+      <w:r>
+        <w:tab/>
+        <w:t>Michael Chambers</w:t>
       </w:r>
     </w:p>
     <w:sectPr>

</xml_diff>